<commit_message>
Added what was turned in
</commit_message>
<xml_diff>
--- a/Stats Unit 10 Homework/UNIT_10_HW.docx
+++ b/Stats Unit 10 Homework/UNIT_10_HW.docx
@@ -4154,7 +4154,7 @@
     </w:lvl>
   </w:abstractNum>
   <w:abstractNum w:abstractNumId="990">
-    <w:nsid w:val="79b03085"/>
+    <w:nsid w:val="5cc84560"/>
     <w:multiLevelType w:val="multilevel"/>
     <w:lvl w:ilvl="0">
       <w:numFmt w:val="bullet"/>
@@ -4235,7 +4235,7 @@
     </w:lvl>
   </w:abstractNum>
   <w:abstractNum w:abstractNumId="99411">
-    <w:nsid w:val="cd5f9f66"/>
+    <w:nsid w:val="cbe1fc55"/>
     <w:multiLevelType w:val="multilevel"/>
     <w:lvl w:ilvl="0">
       <w:start w:val="1"/>
@@ -4323,7 +4323,7 @@
     </w:lvl>
   </w:abstractNum>
   <w:abstractNum w:abstractNumId="99711">
-    <w:nsid w:val="75d500db"/>
+    <w:nsid w:val="d55fdfae"/>
     <w:multiLevelType w:val="multilevel"/>
     <w:lvl w:ilvl="0">
       <w:start w:val="1"/>
@@ -4411,7 +4411,7 @@
     </w:lvl>
   </w:abstractNum>
   <w:abstractNum w:abstractNumId="99713">
-    <w:nsid w:val="77999024"/>
+    <w:nsid w:val="4f0f4119"/>
     <w:multiLevelType w:val="multilevel"/>
     <w:lvl w:ilvl="0">
       <w:start w:val="3"/>
@@ -4499,7 +4499,7 @@
     </w:lvl>
   </w:abstractNum>
   <w:abstractNum w:abstractNumId="99714">
-    <w:nsid w:val="de4e8505"/>
+    <w:nsid w:val="87ebc621"/>
     <w:multiLevelType w:val="multilevel"/>
     <w:lvl w:ilvl="0">
       <w:start w:val="4"/>
@@ -4587,7 +4587,7 @@
     </w:lvl>
   </w:abstractNum>
   <w:abstractNum w:abstractNumId="99718">
-    <w:nsid w:val="17878784"/>
+    <w:nsid w:val="32f21641"/>
     <w:multiLevelType w:val="multilevel"/>
     <w:lvl w:ilvl="0">
       <w:start w:val="8"/>
@@ -4675,7 +4675,7 @@
     </w:lvl>
   </w:abstractNum>
   <w:abstractNum w:abstractNumId="99511">
-    <w:nsid w:val="56918424"/>
+    <w:nsid w:val="cf18956f"/>
     <w:multiLevelType w:val="multilevel"/>
     <w:lvl w:ilvl="0">
       <w:start w:val="1"/>
@@ -4763,7 +4763,7 @@
     </w:lvl>
   </w:abstractNum>
   <w:abstractNum w:abstractNumId="997110">
-    <w:nsid w:val="fc91e313"/>
+    <w:nsid w:val="dfd188b5"/>
     <w:multiLevelType w:val="multilevel"/>
     <w:lvl w:ilvl="0">
       <w:start w:val="10"/>
@@ -4851,7 +4851,7 @@
     </w:lvl>
   </w:abstractNum>
   <w:abstractNum w:abstractNumId="997111">
-    <w:nsid w:val="445a2c94"/>
+    <w:nsid w:val="41131d12"/>
     <w:multiLevelType w:val="multilevel"/>
     <w:lvl w:ilvl="0">
       <w:start w:val="11"/>
@@ -4939,7 +4939,7 @@
     </w:lvl>
   </w:abstractNum>
   <w:abstractNum w:abstractNumId="997112">
-    <w:nsid w:val="a2f41bf0"/>
+    <w:nsid w:val="47e4bae2"/>
     <w:multiLevelType w:val="multilevel"/>
     <w:lvl w:ilvl="0">
       <w:start w:val="12"/>
@@ -5027,7 +5027,7 @@
     </w:lvl>
   </w:abstractNum>
   <w:abstractNum w:abstractNumId="99412">
-    <w:nsid w:val="2f9ea8a1"/>
+    <w:nsid w:val="6f042551"/>
     <w:multiLevelType w:val="multilevel"/>
     <w:lvl w:ilvl="0">
       <w:start w:val="2"/>

</xml_diff>